<commit_message>
updated xls and doc
</commit_message>
<xml_diff>
--- a/goldberg_hornung_worszeck_sortout_designs.docx
+++ b/goldberg_hornung_worszeck_sortout_designs.docx
@@ -1,14 +1,168 @@
 
 <file path=word/document.xml><?xml version="1.0" encoding="utf-8"?>
-<w:document xmlns:wpc="http://schemas.microsoft.com/office/word/2010/wordprocessingCanvas" xmlns:mc="http://schemas.openxmlformats.org/markup-compatibility/2006" xmlns:o="urn:schemas-microsoft-com:office:office" xmlns:r="http://schemas.openxmlformats.org/officeDocument/2006/relationships" xmlns:m="http://schemas.openxmlformats.org/officeDocument/2006/math" xmlns:v="urn:schemas-microsoft-com:vml" xmlns:wp14="http://schemas.microsoft.com/office/word/2010/wordprocessingDrawing" xmlns:wp="http://schemas.openxmlformats.org/drawingml/2006/wordprocessingDrawing" xmlns:w10="urn:schemas-microsoft-com:office:word" xmlns:w="http://schemas.openxmlformats.org/wordprocessingml/2006/main" xmlns:w14="http://schemas.microsoft.com/office/word/2010/wordml" xmlns:wpg="http://schemas.microsoft.com/office/word/2010/wordprocessingGroup" xmlns:wpi="http://schemas.microsoft.com/office/word/2010/wordprocessingInk" xmlns:wne="http://schemas.microsoft.com/office/word/2006/wordml" xmlns:wps="http://schemas.microsoft.com/office/word/2010/wordprocessingShape" mc:Ignorable="w14 wp14">
+<w:document xmlns:ve="http://schemas.openxmlformats.org/markup-compatibility/2006" xmlns:o="urn:schemas-microsoft-com:office:office" xmlns:r="http://schemas.openxmlformats.org/officeDocument/2006/relationships" xmlns:m="http://schemas.openxmlformats.org/officeDocument/2006/math" xmlns:v="urn:schemas-microsoft-com:vml" xmlns:wp="http://schemas.openxmlformats.org/drawingml/2006/wordprocessingDrawing" xmlns:w10="urn:schemas-microsoft-com:office:word" xmlns:w="http://schemas.openxmlformats.org/wordprocessingml/2006/main" xmlns:wne="http://schemas.microsoft.com/office/word/2006/wordml">
   <w:body>
     <w:p>
-      <w:r>
-        <w:t>blabla</w:t>
-      </w:r>
+      <w:pPr>
+        <w:jc w:val="center"/>
+        <w:rPr>
+          <w:rStyle w:val="Buchtitel"/>
+          <w:sz w:val="32"/>
+          <w:szCs w:val="32"/>
+        </w:rPr>
+      </w:pPr>
       <w:bookmarkStart w:id="0" w:name="_GoBack"/>
       <w:bookmarkEnd w:id="0"/>
-    </w:p>
+      <w:r>
+        <w:rPr>
+          <w:rStyle w:val="Buchtitel"/>
+          <w:sz w:val="32"/>
+          <w:szCs w:val="32"/>
+        </w:rPr>
+        <w:t xml:space="preserve">MAPS Assignment 1: OpenMP Programming </w:t>
+      </w:r>
+      <w:r>
+        <w:rPr>
+          <w:rStyle w:val="Buchtitel"/>
+          <w:sz w:val="32"/>
+          <w:szCs w:val="32"/>
+        </w:rPr>
+        <w:t>–</w:t>
+      </w:r>
+      <w:r>
+        <w:rPr>
+          <w:rStyle w:val="Buchtitel"/>
+          <w:sz w:val="32"/>
+          <w:szCs w:val="32"/>
+        </w:rPr>
+        <w:t xml:space="preserve"> Designs</w:t>
+      </w:r>
+    </w:p>
+    <w:p>
+      <w:pPr>
+        <w:jc w:val="center"/>
+        <w:rPr>
+          <w:rStyle w:val="Buchtitel"/>
+          <w:sz w:val="28"/>
+          <w:szCs w:val="32"/>
+        </w:rPr>
+      </w:pPr>
+      <w:r>
+        <w:rPr>
+          <w:rStyle w:val="Buchtitel"/>
+          <w:sz w:val="28"/>
+          <w:szCs w:val="32"/>
+        </w:rPr>
+        <w:t>Goldberg, Peter | Hornung, Nico | Worszeck, Sascha</w:t>
+      </w:r>
+      <w:r>
+        <w:rPr>
+          <w:rStyle w:val="Buchtitel"/>
+          <w:sz w:val="28"/>
+          <w:szCs w:val="32"/>
+        </w:rPr>
+        <w:t xml:space="preserve"> | </w:t>
+      </w:r>
+      <w:r>
+        <w:rPr>
+          <w:rStyle w:val="Buchtitel"/>
+          <w:sz w:val="28"/>
+          <w:szCs w:val="32"/>
+        </w:rPr>
+        <w:t xml:space="preserve">SHU </w:t>
+      </w:r>
+      <w:r>
+        <w:rPr>
+          <w:rStyle w:val="Buchtitel"/>
+          <w:sz w:val="28"/>
+          <w:szCs w:val="32"/>
+        </w:rPr>
+        <w:t>2012</w:t>
+      </w:r>
+    </w:p>
+    <w:p/>
+    <w:p>
+      <w:pPr>
+        <w:pStyle w:val="IntensivesAnfhrungszeichen"/>
+      </w:pPr>
+      <w:r>
+        <w:t>sortRows</w:t>
+      </w:r>
+      <w:r>
+        <w:t xml:space="preserve"> – sort each row of data</w:t>
+      </w:r>
+    </w:p>
+    <w:p>
+      <w:r>
+        <w:br w:type="page"/>
+      </w:r>
+    </w:p>
+    <w:p>
+      <w:pPr>
+        <w:pStyle w:val="IntensivesAnfhrungszeichen"/>
+      </w:pPr>
+      <w:r>
+        <w:lastRenderedPageBreak/>
+        <w:t>outputSortedRows – output the sorted rows</w:t>
+      </w:r>
+    </w:p>
+    <w:p>
+      <w:r>
+        <w:br w:type="page"/>
+      </w:r>
+    </w:p>
+    <w:p>
+      <w:pPr>
+        <w:pStyle w:val="IntensivesAnfhrungszeichen"/>
+      </w:pPr>
+      <w:r>
+        <w:lastRenderedPageBreak/>
+        <w:t>sortAll – sort all data (2,000,000 numbers)</w:t>
+      </w:r>
+    </w:p>
+    <w:p>
+      <w:r>
+        <w:br w:type="page"/>
+      </w:r>
+    </w:p>
+    <w:p>
+      <w:pPr>
+        <w:pStyle w:val="IntensivesAnfhrungszeichen"/>
+      </w:pPr>
+      <w:r>
+        <w:lastRenderedPageBreak/>
+        <w:t>outputSortedAll – output the 2,000,000 sorted numbers</w:t>
+      </w:r>
+    </w:p>
+    <w:p>
+      <w:r>
+        <w:br w:type="page"/>
+      </w:r>
+    </w:p>
+    <w:p>
+      <w:pPr>
+        <w:pStyle w:val="IntensivesAnfhrungszeichen"/>
+      </w:pPr>
+      <w:r>
+        <w:lastRenderedPageBreak/>
+        <w:t>calcMovingAve – calculate a 100 number moving int average</w:t>
+      </w:r>
+    </w:p>
+    <w:p>
+      <w:r>
+        <w:br w:type="page"/>
+      </w:r>
+    </w:p>
+    <w:p>
+      <w:pPr>
+        <w:pStyle w:val="IntensivesAnfhrungszeichen"/>
+      </w:pPr>
+      <w:r>
+        <w:lastRenderedPageBreak/>
+        <w:t>outputAveRows – output the rows of moving averages</w:t>
+      </w:r>
+    </w:p>
+    <w:p/>
     <w:sectPr>
       <w:pgSz w:w="11906" w:h="16838"/>
       <w:pgMar w:top="1440" w:right="1440" w:bottom="1440" w:left="1440" w:header="708" w:footer="708" w:gutter="0"/>
@@ -20,7 +174,7 @@
 </file>
 
 <file path=word/styles.xml><?xml version="1.0" encoding="utf-8"?>
-<w:styles xmlns:mc="http://schemas.openxmlformats.org/markup-compatibility/2006" xmlns:r="http://schemas.openxmlformats.org/officeDocument/2006/relationships" xmlns:w="http://schemas.openxmlformats.org/wordprocessingml/2006/main" xmlns:w14="http://schemas.microsoft.com/office/word/2010/wordml" mc:Ignorable="w14">
+<w:styles xmlns:r="http://schemas.openxmlformats.org/officeDocument/2006/relationships" xmlns:w="http://schemas.openxmlformats.org/wordprocessingml/2006/main">
   <w:docDefaults>
     <w:rPrDefault>
       <w:rPr>
@@ -175,21 +329,23 @@
     <w:lsdException w:name="Bibliography" w:uiPriority="37"/>
     <w:lsdException w:name="TOC Heading" w:uiPriority="39" w:qFormat="1"/>
   </w:latentStyles>
-  <w:style w:type="paragraph" w:default="1" w:styleId="Normal">
+  <w:style w:type="paragraph" w:default="1" w:styleId="Standard">
     <w:name w:val="Normal"/>
     <w:qFormat/>
-  </w:style>
-  <w:style w:type="character" w:default="1" w:styleId="DefaultParagraphFont">
+    <w:rsid w:val="003B00A4"/>
+  </w:style>
+  <w:style w:type="character" w:default="1" w:styleId="Absatz-Standardschriftart">
     <w:name w:val="Default Paragraph Font"/>
     <w:uiPriority w:val="1"/>
     <w:semiHidden/>
     <w:unhideWhenUsed/>
   </w:style>
-  <w:style w:type="table" w:default="1" w:styleId="TableNormal">
+  <w:style w:type="table" w:default="1" w:styleId="NormaleTabelle">
     <w:name w:val="Normal Table"/>
     <w:uiPriority w:val="99"/>
     <w:semiHidden/>
     <w:unhideWhenUsed/>
+    <w:qFormat/>
     <w:tblPr>
       <w:tblInd w:w="0" w:type="dxa"/>
       <w:tblCellMar>
@@ -200,11 +356,61 @@
       </w:tblCellMar>
     </w:tblPr>
   </w:style>
-  <w:style w:type="numbering" w:default="1" w:styleId="NoList">
+  <w:style w:type="numbering" w:default="1" w:styleId="KeineListe">
     <w:name w:val="No List"/>
     <w:uiPriority w:val="99"/>
     <w:semiHidden/>
     <w:unhideWhenUsed/>
+  </w:style>
+  <w:style w:type="character" w:styleId="Buchtitel">
+    <w:name w:val="Book Title"/>
+    <w:basedOn w:val="Absatz-Standardschriftart"/>
+    <w:uiPriority w:val="33"/>
+    <w:qFormat/>
+    <w:rsid w:val="00EB5AA2"/>
+    <w:rPr>
+      <w:b/>
+      <w:bCs/>
+      <w:smallCaps/>
+      <w:spacing w:val="5"/>
+    </w:rPr>
+  </w:style>
+  <w:style w:type="paragraph" w:styleId="IntensivesAnfhrungszeichen">
+    <w:name w:val="Intense Quote"/>
+    <w:basedOn w:val="Standard"/>
+    <w:next w:val="Standard"/>
+    <w:link w:val="IntensivesAnfhrungszeichenZchn"/>
+    <w:uiPriority w:val="30"/>
+    <w:qFormat/>
+    <w:rsid w:val="00EB5AA2"/>
+    <w:pPr>
+      <w:pBdr>
+        <w:bottom w:val="single" w:sz="4" w:space="4" w:color="4F81BD" w:themeColor="accent1"/>
+      </w:pBdr>
+      <w:spacing w:before="200" w:after="280"/>
+      <w:ind w:left="936" w:right="936"/>
+    </w:pPr>
+    <w:rPr>
+      <w:b/>
+      <w:bCs/>
+      <w:i/>
+      <w:iCs/>
+      <w:color w:val="4F81BD" w:themeColor="accent1"/>
+    </w:rPr>
+  </w:style>
+  <w:style w:type="character" w:customStyle="1" w:styleId="IntensivesAnfhrungszeichenZchn">
+    <w:name w:val="Intensives Anführungszeichen Zchn"/>
+    <w:basedOn w:val="Absatz-Standardschriftart"/>
+    <w:link w:val="IntensivesAnfhrungszeichen"/>
+    <w:uiPriority w:val="30"/>
+    <w:rsid w:val="00EB5AA2"/>
+    <w:rPr>
+      <w:b/>
+      <w:bCs/>
+      <w:i/>
+      <w:iCs/>
+      <w:color w:val="4F81BD" w:themeColor="accent1"/>
+    </w:rPr>
   </w:style>
 </w:styles>
 </file>
@@ -682,4 +888,16 @@
   <a:objectDefaults/>
   <a:extraClrSchemeLst/>
 </a:theme>
+</file>
+
+<file path=customXml/item1.xml><?xml version="1.0" encoding="utf-8"?>
+<b:Sources xmlns:b="http://schemas.openxmlformats.org/officeDocument/2006/bibliography" xmlns="http://schemas.openxmlformats.org/officeDocument/2006/bibliography" SelectedStyle="\APA.XSL" StyleName="APA Fifth Edition"/>
+</file>
+
+<file path=customXml/itemProps1.xml><?xml version="1.0" encoding="utf-8"?>
+<ds:datastoreItem xmlns:ds="http://schemas.openxmlformats.org/officeDocument/2006/customXml" ds:itemID="{77139731-FB11-477D-B538-D0724794C23F}">
+  <ds:schemaRefs>
+    <ds:schemaRef ds:uri="http://schemas.openxmlformats.org/officeDocument/2006/bibliography"/>
+  </ds:schemaRefs>
+</ds:datastoreItem>
 </file>
</xml_diff>